<commit_message>
presentacion del la pagina HTML y el taller
</commit_message>
<xml_diff>
--- a/Taller Básico de Git.docx
+++ b/Taller Básico de Git.docx
@@ -1,6 +1,6 @@
 
 <file path=word/document.xml><?xml version="1.0" encoding="utf-8"?>
-<w:document xmlns:wpc="http://schemas.microsoft.com/office/word/2010/wordprocessingCanvas" xmlns:cx="http://schemas.microsoft.com/office/drawing/2014/chartex" xmlns:cx1="http://schemas.microsoft.com/office/drawing/2015/9/8/chartex" xmlns:cx2="http://schemas.microsoft.com/office/drawing/2015/10/21/chartex" xmlns:cx3="http://schemas.microsoft.com/office/drawing/2016/5/9/chartex" xmlns:cx4="http://schemas.microsoft.com/office/drawing/2016/5/10/chartex" xmlns:cx5="http://schemas.microsoft.com/office/drawing/2016/5/11/chartex" xmlns:cx6="http://schemas.microsoft.com/office/drawing/2016/5/12/chartex" xmlns:cx7="http://schemas.microsoft.com/office/drawing/2016/5/13/chartex" xmlns:cx8="http://schemas.microsoft.com/office/drawing/2016/5/14/chartex" xmlns:mc="http://schemas.openxmlformats.org/markup-compatibility/2006" xmlns:aink="http://schemas.microsoft.com/office/drawing/2016/ink" xmlns:am3d="http://schemas.microsoft.com/office/drawing/2017/model3d" xmlns:o="urn:schemas-microsoft-com:office:office" xmlns:r="http://schemas.openxmlformats.org/officeDocument/2006/relationships" xmlns:m="http://schemas.openxmlformats.org/officeDocument/2006/math" xmlns:v="urn:schemas-microsoft-com:vml" xmlns:wp14="http://schemas.microsoft.com/office/word/2010/wordprocessingDrawing" xmlns:wp="http://schemas.openxmlformats.org/drawingml/2006/wordprocessingDrawing" xmlns:w10="urn:schemas-microsoft-com:office:word" xmlns:w="http://schemas.openxmlformats.org/wordprocessingml/2006/main" xmlns:w14="http://schemas.microsoft.com/office/word/2010/wordml" xmlns:w15="http://schemas.microsoft.com/office/word/2012/wordml" xmlns:w16cex="http://schemas.microsoft.com/office/word/2018/wordml/cex" xmlns:w16cid="http://schemas.microsoft.com/office/word/2016/wordml/cid" xmlns:w16="http://schemas.microsoft.com/office/word/2018/wordml" xmlns:w16sdtdh="http://schemas.microsoft.com/office/word/2020/wordml/sdtdatahash" xmlns:w16se="http://schemas.microsoft.com/office/word/2015/wordml/symex" xmlns:wpg="http://schemas.microsoft.com/office/word/2010/wordprocessingGroup" xmlns:wpi="http://schemas.microsoft.com/office/word/2010/wordprocessingInk" xmlns:wne="http://schemas.microsoft.com/office/word/2006/wordml" xmlns:wps="http://schemas.microsoft.com/office/word/2010/wordprocessingShape" mc:Ignorable="w14 w15 w16se w16cid w16 w16cex w16sdtdh wp14">
+<w:document xmlns:wpc="http://schemas.microsoft.com/office/word/2010/wordprocessingCanvas" xmlns:cx="http://schemas.microsoft.com/office/drawing/2014/chartex" xmlns:cx1="http://schemas.microsoft.com/office/drawing/2015/9/8/chartex" xmlns:cx2="http://schemas.microsoft.com/office/drawing/2015/10/21/chartex" xmlns:cx3="http://schemas.microsoft.com/office/drawing/2016/5/9/chartex" xmlns:cx4="http://schemas.microsoft.com/office/drawing/2016/5/10/chartex" xmlns:cx5="http://schemas.microsoft.com/office/drawing/2016/5/11/chartex" xmlns:cx6="http://schemas.microsoft.com/office/drawing/2016/5/12/chartex" xmlns:cx7="http://schemas.microsoft.com/office/drawing/2016/5/13/chartex" xmlns:cx8="http://schemas.microsoft.com/office/drawing/2016/5/14/chartex" xmlns:mc="http://schemas.openxmlformats.org/markup-compatibility/2006" xmlns:aink="http://schemas.microsoft.com/office/drawing/2016/ink" xmlns:am3d="http://schemas.microsoft.com/office/drawing/2017/model3d" xmlns:o="urn:schemas-microsoft-com:office:office" xmlns:oel="http://schemas.microsoft.com/office/2019/extlst" xmlns:r="http://schemas.openxmlformats.org/officeDocument/2006/relationships" xmlns:m="http://schemas.openxmlformats.org/officeDocument/2006/math" xmlns:v="urn:schemas-microsoft-com:vml" xmlns:wp14="http://schemas.microsoft.com/office/word/2010/wordprocessingDrawing" xmlns:wp="http://schemas.openxmlformats.org/drawingml/2006/wordprocessingDrawing" xmlns:w10="urn:schemas-microsoft-com:office:word" xmlns:w="http://schemas.openxmlformats.org/wordprocessingml/2006/main" xmlns:w14="http://schemas.microsoft.com/office/word/2010/wordml" xmlns:w15="http://schemas.microsoft.com/office/word/2012/wordml" xmlns:w16cex="http://schemas.microsoft.com/office/word/2018/wordml/cex" xmlns:w16cid="http://schemas.microsoft.com/office/word/2016/wordml/cid" xmlns:w16="http://schemas.microsoft.com/office/word/2018/wordml" xmlns:w16du="http://schemas.microsoft.com/office/word/2023/wordml/word16du" xmlns:w16sdtdh="http://schemas.microsoft.com/office/word/2020/wordml/sdtdatahash" xmlns:w16sdtfl="http://schemas.microsoft.com/office/word/2024/wordml/sdtformatlock" xmlns:w16se="http://schemas.microsoft.com/office/word/2015/wordml/symex" xmlns:wpg="http://schemas.microsoft.com/office/word/2010/wordprocessingGroup" xmlns:wpi="http://schemas.microsoft.com/office/word/2010/wordprocessingInk" xmlns:wne="http://schemas.microsoft.com/office/word/2006/wordml" xmlns:wps="http://schemas.microsoft.com/office/word/2010/wordprocessingShape" mc:Ignorable="w14 w15 w16se w16cid w16 w16cex w16sdtdh w16sdtfl w16du wp14">
   <w:body>
     <w:p>
       <w:pPr>
@@ -38,6 +38,15 @@
           <w:szCs w:val="24"/>
         </w:rPr>
         <w:t>Nombre.</w:t>
+      </w:r>
+      <w:r>
+        <w:rPr>
+          <w:rStyle w:val="Textoennegrita"/>
+          <w:rFonts w:eastAsiaTheme="majorEastAsia"/>
+          <w:sz w:val="24"/>
+          <w:szCs w:val="24"/>
+        </w:rPr>
+        <w:t xml:space="preserve"> Manuel toro </w:t>
       </w:r>
     </w:p>
     <w:p>
@@ -300,47 +309,18 @@
           <w:rFonts w:ascii="Times New Roman" w:hAnsi="Times New Roman" w:cs="Times New Roman"/>
           <w:sz w:val="24"/>
           <w:szCs w:val="24"/>
-        </w:rPr>
-      </w:pPr>
-      <w:proofErr w:type="spellStart"/>
-      <w:r>
-        <w:rPr>
-          <w:rStyle w:val="CdigoHTML"/>
-          <w:rFonts w:ascii="Times New Roman" w:hAnsi="Times New Roman" w:cs="Times New Roman"/>
-          <w:sz w:val="24"/>
-          <w:szCs w:val="24"/>
-        </w:rPr>
-        <w:t>git</w:t>
-      </w:r>
-      <w:proofErr w:type="spellEnd"/>
-      <w:r>
-        <w:rPr>
-          <w:rStyle w:val="CdigoHTML"/>
-          <w:rFonts w:ascii="Times New Roman" w:hAnsi="Times New Roman" w:cs="Times New Roman"/>
-          <w:sz w:val="24"/>
-          <w:szCs w:val="24"/>
-        </w:rPr>
-        <w:t xml:space="preserve"> </w:t>
-      </w:r>
-      <w:proofErr w:type="spellStart"/>
-      <w:r>
-        <w:rPr>
-          <w:rStyle w:val="CdigoHTML"/>
-          <w:rFonts w:ascii="Times New Roman" w:hAnsi="Times New Roman" w:cs="Times New Roman"/>
-          <w:sz w:val="24"/>
-          <w:szCs w:val="24"/>
-        </w:rPr>
-        <w:t>config</w:t>
-      </w:r>
-      <w:proofErr w:type="spellEnd"/>
-      <w:r>
-        <w:rPr>
-          <w:rStyle w:val="CdigoHTML"/>
-          <w:rFonts w:ascii="Times New Roman" w:hAnsi="Times New Roman" w:cs="Times New Roman"/>
-          <w:sz w:val="24"/>
-          <w:szCs w:val="24"/>
-        </w:rPr>
-        <w:t xml:space="preserve"> --global </w:t>
+          <w:lang w:val="en-US"/>
+        </w:rPr>
+      </w:pPr>
+      <w:r>
+        <w:rPr>
+          <w:rStyle w:val="CdigoHTML"/>
+          <w:rFonts w:ascii="Times New Roman" w:hAnsi="Times New Roman" w:cs="Times New Roman"/>
+          <w:sz w:val="24"/>
+          <w:szCs w:val="24"/>
+          <w:lang w:val="en-US"/>
+        </w:rPr>
+        <w:t xml:space="preserve">git config --global </w:t>
       </w:r>
       <w:proofErr w:type="spellStart"/>
       <w:proofErr w:type="gramStart"/>
@@ -350,6 +330,7 @@
           <w:rFonts w:ascii="Times New Roman" w:hAnsi="Times New Roman" w:cs="Times New Roman"/>
           <w:sz w:val="24"/>
           <w:szCs w:val="24"/>
+          <w:lang w:val="en-US"/>
         </w:rPr>
         <w:t>user.email</w:t>
       </w:r>
@@ -361,6 +342,7 @@
           <w:rFonts w:ascii="Times New Roman" w:hAnsi="Times New Roman" w:cs="Times New Roman"/>
           <w:sz w:val="24"/>
           <w:szCs w:val="24"/>
+          <w:lang w:val="en-US"/>
         </w:rPr>
         <w:t xml:space="preserve"> </w:t>
       </w:r>
@@ -371,6 +353,7 @@
             <w:rFonts w:ascii="Times New Roman" w:hAnsi="Times New Roman" w:cs="Times New Roman"/>
             <w:sz w:val="24"/>
             <w:szCs w:val="24"/>
+            <w:lang w:val="en-US"/>
           </w:rPr>
           <w:t>tuemail@dominio.com</w:t>
         </w:r>
@@ -384,6 +367,7 @@
           <w:rFonts w:ascii="Times New Roman" w:hAnsi="Times New Roman" w:cs="Times New Roman"/>
           <w:sz w:val="24"/>
           <w:szCs w:val="24"/>
+          <w:lang w:val="en-US"/>
         </w:rPr>
       </w:pPr>
     </w:p>
@@ -525,18 +509,19 @@
     <w:p>
       <w:pPr>
         <w:rPr>
-          <w:rFonts w:ascii="Times New Roman" w:hAnsi="Times New Roman" w:cs="Times New Roman"/>
-          <w:sz w:val="24"/>
-          <w:szCs w:val="24"/>
-        </w:rPr>
-      </w:pPr>
-      <w:r>
-        <w:rPr>
           <w:rStyle w:val="hljs-string"/>
           <w:rFonts w:ascii="Times New Roman" w:hAnsi="Times New Roman" w:cs="Times New Roman"/>
           <w:sz w:val="24"/>
           <w:szCs w:val="24"/>
         </w:rPr>
+      </w:pPr>
+      <w:r>
+        <w:rPr>
+          <w:rStyle w:val="hljs-string"/>
+          <w:rFonts w:ascii="Times New Roman" w:hAnsi="Times New Roman" w:cs="Times New Roman"/>
+          <w:sz w:val="24"/>
+          <w:szCs w:val="24"/>
+        </w:rPr>
         <w:t>"Hola mundo, este es mi primer archivo en Git</w:t>
       </w:r>
       <w:r>
@@ -560,6 +545,58 @@
     </w:p>
     <w:p>
       <w:pPr>
+        <w:rPr>
+          <w:rFonts w:ascii="Times New Roman" w:hAnsi="Times New Roman" w:cs="Times New Roman"/>
+          <w:sz w:val="24"/>
+          <w:szCs w:val="24"/>
+        </w:rPr>
+      </w:pPr>
+      <w:r>
+        <w:rPr>
+          <w:rFonts w:ascii="Times New Roman" w:hAnsi="Times New Roman" w:cs="Times New Roman"/>
+          <w:noProof/>
+          <w:sz w:val="24"/>
+          <w:szCs w:val="24"/>
+        </w:rPr>
+        <w:drawing>
+          <wp:inline distT="0" distB="0" distL="0" distR="0" wp14:anchorId="0B8DB11D" wp14:editId="26B4BD7B">
+            <wp:extent cx="5612130" cy="1109980"/>
+            <wp:effectExtent l="0" t="0" r="7620" b="0"/>
+            <wp:docPr id="1019393736" name="Imagen 1"/>
+            <wp:cNvGraphicFramePr>
+              <a:graphicFrameLocks xmlns:a="http://schemas.openxmlformats.org/drawingml/2006/main" noChangeAspect="1"/>
+            </wp:cNvGraphicFramePr>
+            <a:graphic xmlns:a="http://schemas.openxmlformats.org/drawingml/2006/main">
+              <a:graphicData uri="http://schemas.openxmlformats.org/drawingml/2006/picture">
+                <pic:pic xmlns:pic="http://schemas.openxmlformats.org/drawingml/2006/picture">
+                  <pic:nvPicPr>
+                    <pic:cNvPr id="1019393736" name=""/>
+                    <pic:cNvPicPr/>
+                  </pic:nvPicPr>
+                  <pic:blipFill>
+                    <a:blip r:embed="rId6"/>
+                    <a:stretch>
+                      <a:fillRect/>
+                    </a:stretch>
+                  </pic:blipFill>
+                  <pic:spPr>
+                    <a:xfrm>
+                      <a:off x="0" y="0"/>
+                      <a:ext cx="5612130" cy="1109980"/>
+                    </a:xfrm>
+                    <a:prstGeom prst="rect">
+                      <a:avLst/>
+                    </a:prstGeom>
+                  </pic:spPr>
+                </pic:pic>
+              </a:graphicData>
+            </a:graphic>
+          </wp:inline>
+        </w:drawing>
+      </w:r>
+    </w:p>
+    <w:p>
+      <w:pPr>
         <w:pStyle w:val="Ttulo3"/>
         <w:rPr>
           <w:rFonts w:ascii="Times New Roman" w:hAnsi="Times New Roman" w:cs="Times New Roman"/>
@@ -570,6 +607,7 @@
           <w:rStyle w:val="Textoennegrita"/>
           <w:rFonts w:ascii="Times New Roman" w:hAnsi="Times New Roman" w:cs="Times New Roman"/>
         </w:rPr>
+        <w:lastRenderedPageBreak/>
         <w:t>4️ Verificar el Estado del Repositorio</w:t>
       </w:r>
     </w:p>
@@ -612,6 +650,49 @@
           <w:szCs w:val="24"/>
         </w:rPr>
       </w:pPr>
+      <w:r>
+        <w:rPr>
+          <w:rFonts w:ascii="Times New Roman" w:hAnsi="Times New Roman" w:cs="Times New Roman"/>
+          <w:noProof/>
+          <w:sz w:val="24"/>
+          <w:szCs w:val="24"/>
+        </w:rPr>
+        <w:drawing>
+          <wp:inline distT="0" distB="0" distL="0" distR="0" wp14:anchorId="0E6082BA" wp14:editId="6A57AAA4">
+            <wp:extent cx="5612130" cy="2432685"/>
+            <wp:effectExtent l="0" t="0" r="7620" b="5715"/>
+            <wp:docPr id="1717512324" name="Imagen 1"/>
+            <wp:cNvGraphicFramePr>
+              <a:graphicFrameLocks xmlns:a="http://schemas.openxmlformats.org/drawingml/2006/main" noChangeAspect="1"/>
+            </wp:cNvGraphicFramePr>
+            <a:graphic xmlns:a="http://schemas.openxmlformats.org/drawingml/2006/main">
+              <a:graphicData uri="http://schemas.openxmlformats.org/drawingml/2006/picture">
+                <pic:pic xmlns:pic="http://schemas.openxmlformats.org/drawingml/2006/picture">
+                  <pic:nvPicPr>
+                    <pic:cNvPr id="1717512324" name=""/>
+                    <pic:cNvPicPr/>
+                  </pic:nvPicPr>
+                  <pic:blipFill>
+                    <a:blip r:embed="rId7"/>
+                    <a:stretch>
+                      <a:fillRect/>
+                    </a:stretch>
+                  </pic:blipFill>
+                  <pic:spPr>
+                    <a:xfrm>
+                      <a:off x="0" y="0"/>
+                      <a:ext cx="5612130" cy="2432685"/>
+                    </a:xfrm>
+                    <a:prstGeom prst="rect">
+                      <a:avLst/>
+                    </a:prstGeom>
+                  </pic:spPr>
+                </pic:pic>
+              </a:graphicData>
+            </a:graphic>
+          </wp:inline>
+        </w:drawing>
+      </w:r>
     </w:p>
     <w:p>
       <w:pPr>
@@ -686,6 +767,61 @@
           <w:szCs w:val="24"/>
         </w:rPr>
         <w:t xml:space="preserve"> archivo.txt</w:t>
+      </w:r>
+    </w:p>
+    <w:p>
+      <w:pPr>
+        <w:pStyle w:val="HTMLconformatoprevio"/>
+        <w:rPr>
+          <w:rStyle w:val="CdigoHTML"/>
+          <w:rFonts w:ascii="Times New Roman" w:hAnsi="Times New Roman" w:cs="Times New Roman"/>
+          <w:sz w:val="24"/>
+          <w:szCs w:val="24"/>
+        </w:rPr>
+      </w:pPr>
+      <w:r>
+        <w:rPr>
+          <w:rStyle w:val="CdigoHTML"/>
+          <w:rFonts w:ascii="Times New Roman" w:hAnsi="Times New Roman" w:cs="Times New Roman"/>
+          <w:noProof/>
+          <w:sz w:val="24"/>
+          <w:szCs w:val="24"/>
+        </w:rPr>
+        <w:drawing>
+          <wp:inline distT="0" distB="0" distL="0" distR="0" wp14:anchorId="369572E3" wp14:editId="693F4DB3">
+            <wp:extent cx="5612130" cy="4512945"/>
+            <wp:effectExtent l="0" t="0" r="7620" b="1905"/>
+            <wp:docPr id="594152970" name="Imagen 1"/>
+            <wp:cNvGraphicFramePr>
+              <a:graphicFrameLocks xmlns:a="http://schemas.openxmlformats.org/drawingml/2006/main" noChangeAspect="1"/>
+            </wp:cNvGraphicFramePr>
+            <a:graphic xmlns:a="http://schemas.openxmlformats.org/drawingml/2006/main">
+              <a:graphicData uri="http://schemas.openxmlformats.org/drawingml/2006/picture">
+                <pic:pic xmlns:pic="http://schemas.openxmlformats.org/drawingml/2006/picture">
+                  <pic:nvPicPr>
+                    <pic:cNvPr id="594152970" name=""/>
+                    <pic:cNvPicPr/>
+                  </pic:nvPicPr>
+                  <pic:blipFill>
+                    <a:blip r:embed="rId8"/>
+                    <a:stretch>
+                      <a:fillRect/>
+                    </a:stretch>
+                  </pic:blipFill>
+                  <pic:spPr>
+                    <a:xfrm>
+                      <a:off x="0" y="0"/>
+                      <a:ext cx="5612130" cy="4512945"/>
+                    </a:xfrm>
+                    <a:prstGeom prst="rect">
+                      <a:avLst/>
+                    </a:prstGeom>
+                  </pic:spPr>
+                </pic:pic>
+              </a:graphicData>
+            </a:graphic>
+          </wp:inline>
+        </w:drawing>
       </w:r>
     </w:p>
     <w:p>
@@ -717,7 +853,7 @@
       <w:pPr>
         <w:pStyle w:val="HTMLconformatoprevio"/>
         <w:rPr>
-          <w:rStyle w:val="CdigoHTML"/>
+          <w:rStyle w:val="hljs-string"/>
           <w:rFonts w:ascii="Times New Roman" w:hAnsi="Times New Roman" w:cs="Times New Roman"/>
           <w:sz w:val="24"/>
           <w:szCs w:val="24"/>
@@ -775,12 +911,66 @@
     </w:p>
     <w:p>
       <w:pPr>
-        <w:rPr>
-          <w:rFonts w:ascii="Times New Roman" w:hAnsi="Times New Roman" w:cs="Times New Roman"/>
-          <w:sz w:val="24"/>
-          <w:szCs w:val="24"/>
-        </w:rPr>
-      </w:pPr>
+        <w:pStyle w:val="HTMLconformatoprevio"/>
+        <w:rPr>
+          <w:rStyle w:val="CdigoHTML"/>
+          <w:rFonts w:ascii="Times New Roman" w:hAnsi="Times New Roman" w:cs="Times New Roman"/>
+          <w:sz w:val="24"/>
+          <w:szCs w:val="24"/>
+        </w:rPr>
+      </w:pPr>
+    </w:p>
+    <w:p>
+      <w:pPr>
+        <w:rPr>
+          <w:rFonts w:ascii="Times New Roman" w:hAnsi="Times New Roman" w:cs="Times New Roman"/>
+          <w:sz w:val="24"/>
+          <w:szCs w:val="24"/>
+        </w:rPr>
+      </w:pPr>
+      <w:r>
+        <w:rPr>
+          <w:rFonts w:ascii="Times New Roman" w:hAnsi="Times New Roman" w:cs="Times New Roman"/>
+          <w:noProof/>
+          <w:sz w:val="24"/>
+          <w:szCs w:val="24"/>
+        </w:rPr>
+        <w:drawing>
+          <wp:inline distT="0" distB="0" distL="0" distR="0" wp14:anchorId="7AFEB5D5" wp14:editId="0EBD1D52">
+            <wp:extent cx="5612130" cy="1912620"/>
+            <wp:effectExtent l="0" t="0" r="7620" b="0"/>
+            <wp:docPr id="1273106011" name="Imagen 1"/>
+            <wp:cNvGraphicFramePr>
+              <a:graphicFrameLocks xmlns:a="http://schemas.openxmlformats.org/drawingml/2006/main" noChangeAspect="1"/>
+            </wp:cNvGraphicFramePr>
+            <a:graphic xmlns:a="http://schemas.openxmlformats.org/drawingml/2006/main">
+              <a:graphicData uri="http://schemas.openxmlformats.org/drawingml/2006/picture">
+                <pic:pic xmlns:pic="http://schemas.openxmlformats.org/drawingml/2006/picture">
+                  <pic:nvPicPr>
+                    <pic:cNvPr id="1273106011" name=""/>
+                    <pic:cNvPicPr/>
+                  </pic:nvPicPr>
+                  <pic:blipFill>
+                    <a:blip r:embed="rId9"/>
+                    <a:stretch>
+                      <a:fillRect/>
+                    </a:stretch>
+                  </pic:blipFill>
+                  <pic:spPr>
+                    <a:xfrm>
+                      <a:off x="0" y="0"/>
+                      <a:ext cx="5612130" cy="1912620"/>
+                    </a:xfrm>
+                    <a:prstGeom prst="rect">
+                      <a:avLst/>
+                    </a:prstGeom>
+                  </pic:spPr>
+                </pic:pic>
+              </a:graphicData>
+            </a:graphic>
+          </wp:inline>
+        </w:drawing>
+      </w:r>
     </w:p>
     <w:p>
       <w:pPr>
@@ -878,6 +1068,61 @@
         <w:t>main</w:t>
       </w:r>
       <w:proofErr w:type="spellEnd"/>
+    </w:p>
+    <w:p>
+      <w:pPr>
+        <w:pStyle w:val="HTMLconformatoprevio"/>
+        <w:rPr>
+          <w:rStyle w:val="CdigoHTML"/>
+          <w:rFonts w:ascii="Times New Roman" w:hAnsi="Times New Roman" w:cs="Times New Roman"/>
+          <w:sz w:val="24"/>
+          <w:szCs w:val="24"/>
+        </w:rPr>
+      </w:pPr>
+      <w:r>
+        <w:rPr>
+          <w:rStyle w:val="CdigoHTML"/>
+          <w:rFonts w:ascii="Times New Roman" w:hAnsi="Times New Roman" w:cs="Times New Roman"/>
+          <w:noProof/>
+          <w:sz w:val="24"/>
+          <w:szCs w:val="24"/>
+        </w:rPr>
+        <w:drawing>
+          <wp:inline distT="0" distB="0" distL="0" distR="0" wp14:anchorId="2CF12523" wp14:editId="557E7BD4">
+            <wp:extent cx="5612130" cy="2190115"/>
+            <wp:effectExtent l="0" t="0" r="7620" b="635"/>
+            <wp:docPr id="1219462467" name="Imagen 1"/>
+            <wp:cNvGraphicFramePr>
+              <a:graphicFrameLocks xmlns:a="http://schemas.openxmlformats.org/drawingml/2006/main" noChangeAspect="1"/>
+            </wp:cNvGraphicFramePr>
+            <a:graphic xmlns:a="http://schemas.openxmlformats.org/drawingml/2006/main">
+              <a:graphicData uri="http://schemas.openxmlformats.org/drawingml/2006/picture">
+                <pic:pic xmlns:pic="http://schemas.openxmlformats.org/drawingml/2006/picture">
+                  <pic:nvPicPr>
+                    <pic:cNvPr id="1219462467" name=""/>
+                    <pic:cNvPicPr/>
+                  </pic:nvPicPr>
+                  <pic:blipFill>
+                    <a:blip r:embed="rId10"/>
+                    <a:stretch>
+                      <a:fillRect/>
+                    </a:stretch>
+                  </pic:blipFill>
+                  <pic:spPr>
+                    <a:xfrm>
+                      <a:off x="0" y="0"/>
+                      <a:ext cx="5612130" cy="2190115"/>
+                    </a:xfrm>
+                    <a:prstGeom prst="rect">
+                      <a:avLst/>
+                    </a:prstGeom>
+                  </pic:spPr>
+                </pic:pic>
+              </a:graphicData>
+            </a:graphic>
+          </wp:inline>
+        </w:drawing>
+      </w:r>
     </w:p>
     <w:p>
       <w:pPr>
@@ -1015,6 +1260,56 @@
         </w:numPr>
       </w:pPr>
       <w:r>
+        <w:rPr>
+          <w:noProof/>
+        </w:rPr>
+        <w:lastRenderedPageBreak/>
+        <w:drawing>
+          <wp:inline distT="0" distB="0" distL="0" distR="0" wp14:anchorId="56F7518A" wp14:editId="29D81788">
+            <wp:extent cx="5612130" cy="2380615"/>
+            <wp:effectExtent l="0" t="0" r="7620" b="635"/>
+            <wp:docPr id="1508388045" name="Imagen 1"/>
+            <wp:cNvGraphicFramePr>
+              <a:graphicFrameLocks xmlns:a="http://schemas.openxmlformats.org/drawingml/2006/main" noChangeAspect="1"/>
+            </wp:cNvGraphicFramePr>
+            <a:graphic xmlns:a="http://schemas.openxmlformats.org/drawingml/2006/main">
+              <a:graphicData uri="http://schemas.openxmlformats.org/drawingml/2006/picture">
+                <pic:pic xmlns:pic="http://schemas.openxmlformats.org/drawingml/2006/picture">
+                  <pic:nvPicPr>
+                    <pic:cNvPr id="1508388045" name=""/>
+                    <pic:cNvPicPr/>
+                  </pic:nvPicPr>
+                  <pic:blipFill>
+                    <a:blip r:embed="rId11"/>
+                    <a:stretch>
+                      <a:fillRect/>
+                    </a:stretch>
+                  </pic:blipFill>
+                  <pic:spPr>
+                    <a:xfrm>
+                      <a:off x="0" y="0"/>
+                      <a:ext cx="5612130" cy="2380615"/>
+                    </a:xfrm>
+                    <a:prstGeom prst="rect">
+                      <a:avLst/>
+                    </a:prstGeom>
+                  </pic:spPr>
+                </pic:pic>
+              </a:graphicData>
+            </a:graphic>
+          </wp:inline>
+        </w:drawing>
+      </w:r>
+    </w:p>
+    <w:p>
+      <w:pPr>
+        <w:pStyle w:val="NormalWeb"/>
+        <w:numPr>
+          <w:ilvl w:val="0"/>
+          <w:numId w:val="2"/>
+        </w:numPr>
+      </w:pPr>
+      <w:r>
         <w:t xml:space="preserve">Entreguen también una </w:t>
       </w:r>
       <w:r>
@@ -1095,47 +1390,46 @@
     <w:p>
       <w:pPr>
         <w:pStyle w:val="NormalWeb"/>
-        <w:numPr>
-          <w:ilvl w:val="0"/>
-          <w:numId w:val="3"/>
-        </w:numPr>
-      </w:pPr>
-      <w:r>
-        <w:t xml:space="preserve">¿Para qué sirve </w:t>
-      </w:r>
-      <w:proofErr w:type="spellStart"/>
-      <w:r>
-        <w:rPr>
-          <w:rStyle w:val="CdigoHTML"/>
-          <w:rFonts w:ascii="Times New Roman" w:hAnsi="Times New Roman" w:cs="Times New Roman"/>
-          <w:sz w:val="24"/>
-          <w:szCs w:val="24"/>
-        </w:rPr>
-        <w:t>git</w:t>
-      </w:r>
-      <w:proofErr w:type="spellEnd"/>
-      <w:r>
-        <w:rPr>
-          <w:rStyle w:val="CdigoHTML"/>
-          <w:rFonts w:ascii="Times New Roman" w:hAnsi="Times New Roman" w:cs="Times New Roman"/>
-          <w:sz w:val="24"/>
-          <w:szCs w:val="24"/>
+        <w:ind w:left="720"/>
+      </w:pPr>
+      <w:r>
+        <w:t>Agrega los archivos modificados al área de preparación (</w:t>
+      </w:r>
+      <w:proofErr w:type="spellStart"/>
+      <w:r>
+        <w:rPr>
+          <w:i/>
+          <w:iCs/>
+        </w:rPr>
+        <w:t>staging</w:t>
+      </w:r>
+      <w:proofErr w:type="spellEnd"/>
+      <w:r>
+        <w:rPr>
+          <w:i/>
+          <w:iCs/>
         </w:rPr>
         <w:t xml:space="preserve"> </w:t>
       </w:r>
       <w:proofErr w:type="spellStart"/>
       <w:r>
         <w:rPr>
-          <w:rStyle w:val="CdigoHTML"/>
-          <w:rFonts w:ascii="Times New Roman" w:hAnsi="Times New Roman" w:cs="Times New Roman"/>
-          <w:sz w:val="24"/>
-          <w:szCs w:val="24"/>
-        </w:rPr>
+          <w:i/>
+          <w:iCs/>
+        </w:rPr>
+        <w:t>area</w:t>
+      </w:r>
+      <w:proofErr w:type="spellEnd"/>
+      <w:r>
+        <w:t xml:space="preserve">) para que puedan ser incluidos en el próximo </w:t>
+      </w:r>
+      <w:proofErr w:type="spellStart"/>
+      <w:r>
         <w:t>commit</w:t>
       </w:r>
       <w:proofErr w:type="spellEnd"/>
       <w:r>
-        <w:t>?</w:t>
+        <w:t>.</w:t>
       </w:r>
     </w:p>
     <w:p>
@@ -1147,15 +1441,66 @@
         </w:numPr>
       </w:pPr>
       <w:r>
-        <w:t xml:space="preserve">¿Qué sucede si no escribo un mensaje en el </w:t>
-      </w:r>
-      <w:proofErr w:type="spellStart"/>
-      <w:r>
+        <w:t xml:space="preserve">¿Para qué sirve </w:t>
+      </w:r>
+      <w:proofErr w:type="spellStart"/>
+      <w:r>
+        <w:rPr>
+          <w:rStyle w:val="CdigoHTML"/>
+          <w:rFonts w:ascii="Times New Roman" w:hAnsi="Times New Roman" w:cs="Times New Roman"/>
+          <w:sz w:val="24"/>
+          <w:szCs w:val="24"/>
+        </w:rPr>
+        <w:t>git</w:t>
+      </w:r>
+      <w:proofErr w:type="spellEnd"/>
+      <w:r>
+        <w:rPr>
+          <w:rStyle w:val="CdigoHTML"/>
+          <w:rFonts w:ascii="Times New Roman" w:hAnsi="Times New Roman" w:cs="Times New Roman"/>
+          <w:sz w:val="24"/>
+          <w:szCs w:val="24"/>
+        </w:rPr>
+        <w:t xml:space="preserve"> </w:t>
+      </w:r>
+      <w:proofErr w:type="spellStart"/>
+      <w:r>
+        <w:rPr>
+          <w:rStyle w:val="CdigoHTML"/>
+          <w:rFonts w:ascii="Times New Roman" w:hAnsi="Times New Roman" w:cs="Times New Roman"/>
+          <w:sz w:val="24"/>
+          <w:szCs w:val="24"/>
+        </w:rPr>
         <w:t>commit</w:t>
       </w:r>
       <w:proofErr w:type="spellEnd"/>
       <w:r>
         <w:t>?</w:t>
+      </w:r>
+    </w:p>
+    <w:p>
+      <w:pPr>
+        <w:pStyle w:val="NormalWeb"/>
+        <w:ind w:left="720"/>
+      </w:pPr>
+      <w:r>
+        <w:t xml:space="preserve">Guarda de forma permanente los cambios agregados con </w:t>
+      </w:r>
+      <w:proofErr w:type="spellStart"/>
+      <w:r>
+        <w:t>git</w:t>
+      </w:r>
+      <w:proofErr w:type="spellEnd"/>
+      <w:r>
+        <w:t xml:space="preserve"> </w:t>
+      </w:r>
+      <w:proofErr w:type="spellStart"/>
+      <w:r>
+        <w:t>add</w:t>
+      </w:r>
+      <w:proofErr w:type="spellEnd"/>
+      <w:r>
+        <w:t xml:space="preserve"> en el historial del repositorio, junto con un mensaje que describe esos cambios.</w:t>
       </w:r>
     </w:p>
     <w:p>
@@ -1167,6 +1512,43 @@
         </w:numPr>
       </w:pPr>
       <w:r>
+        <w:t xml:space="preserve">¿Qué sucede si no escribo un mensaje en el </w:t>
+      </w:r>
+      <w:proofErr w:type="spellStart"/>
+      <w:r>
+        <w:t>commit</w:t>
+      </w:r>
+      <w:proofErr w:type="spellEnd"/>
+      <w:r>
+        <w:t>?</w:t>
+      </w:r>
+    </w:p>
+    <w:p>
+      <w:pPr>
+        <w:pStyle w:val="NormalWeb"/>
+        <w:ind w:left="720"/>
+      </w:pPr>
+      <w:r>
+        <w:t xml:space="preserve">Git abrirá un editor de texto por defecto para que escribas el mensaje manualmente. Si no escribes nada y cierras el editor, el </w:t>
+      </w:r>
+      <w:proofErr w:type="spellStart"/>
+      <w:r>
+        <w:t>commit</w:t>
+      </w:r>
+      <w:proofErr w:type="spellEnd"/>
+      <w:r>
+        <w:t xml:space="preserve"> no se realiza.</w:t>
+      </w:r>
+    </w:p>
+    <w:p>
+      <w:pPr>
+        <w:pStyle w:val="NormalWeb"/>
+        <w:numPr>
+          <w:ilvl w:val="0"/>
+          <w:numId w:val="3"/>
+        </w:numPr>
+      </w:pPr>
+      <w:r>
         <w:t xml:space="preserve">Explica la diferencia entre </w:t>
       </w:r>
       <w:proofErr w:type="spellStart"/>
@@ -1237,6 +1619,104 @@
       <w:r>
         <w:t>.</w:t>
       </w:r>
+    </w:p>
+    <w:p>
+      <w:pPr>
+        <w:pStyle w:val="NormalWeb"/>
+        <w:ind w:left="720"/>
+      </w:pPr>
+      <w:proofErr w:type="gramStart"/>
+      <w:r>
+        <w:rPr>
+          <w:rFonts w:hAnsi="Symbol"/>
+        </w:rPr>
+        <w:t></w:t>
+      </w:r>
+      <w:r>
+        <w:t xml:space="preserve">  </w:t>
+      </w:r>
+      <w:proofErr w:type="spellStart"/>
+      <w:r>
+        <w:rPr>
+          <w:rStyle w:val="CdigoHTML"/>
+        </w:rPr>
+        <w:t>git</w:t>
+      </w:r>
+      <w:proofErr w:type="spellEnd"/>
+      <w:proofErr w:type="gramEnd"/>
+      <w:r>
+        <w:rPr>
+          <w:rStyle w:val="CdigoHTML"/>
+        </w:rPr>
+        <w:t xml:space="preserve"> </w:t>
+      </w:r>
+      <w:proofErr w:type="spellStart"/>
+      <w:r>
+        <w:rPr>
+          <w:rStyle w:val="CdigoHTML"/>
+        </w:rPr>
+        <w:t>push</w:t>
+      </w:r>
+      <w:proofErr w:type="spellEnd"/>
+      <w:r>
+        <w:t xml:space="preserve">: Envía tus </w:t>
+      </w:r>
+      <w:proofErr w:type="spellStart"/>
+      <w:r>
+        <w:t>commits</w:t>
+      </w:r>
+      <w:proofErr w:type="spellEnd"/>
+      <w:r>
+        <w:t xml:space="preserve"> locales al repositorio remoto (por ejemplo, GitHub).</w:t>
+      </w:r>
+    </w:p>
+    <w:p>
+      <w:pPr>
+        <w:pStyle w:val="NormalWeb"/>
+        <w:ind w:left="720"/>
+      </w:pPr>
+      <w:proofErr w:type="gramStart"/>
+      <w:r>
+        <w:rPr>
+          <w:rFonts w:hAnsi="Symbol"/>
+        </w:rPr>
+        <w:t></w:t>
+      </w:r>
+      <w:r>
+        <w:t xml:space="preserve">  </w:t>
+      </w:r>
+      <w:proofErr w:type="spellStart"/>
+      <w:r>
+        <w:rPr>
+          <w:rStyle w:val="CdigoHTML"/>
+        </w:rPr>
+        <w:t>git</w:t>
+      </w:r>
+      <w:proofErr w:type="spellEnd"/>
+      <w:proofErr w:type="gramEnd"/>
+      <w:r>
+        <w:rPr>
+          <w:rStyle w:val="CdigoHTML"/>
+        </w:rPr>
+        <w:t xml:space="preserve"> </w:t>
+      </w:r>
+      <w:proofErr w:type="spellStart"/>
+      <w:r>
+        <w:rPr>
+          <w:rStyle w:val="CdigoHTML"/>
+        </w:rPr>
+        <w:t>pull</w:t>
+      </w:r>
+      <w:proofErr w:type="spellEnd"/>
+      <w:r>
+        <w:t>: Trae los cambios del repositorio remoto a tu repositorio local y los fusiona con tu rama actual.</w:t>
+      </w:r>
+    </w:p>
+    <w:p>
+      <w:pPr>
+        <w:pStyle w:val="NormalWeb"/>
+        <w:ind w:left="720"/>
+      </w:pPr>
     </w:p>
     <w:p>
       <w:pPr>
@@ -1258,7 +1738,7 @@
 </file>
 
 <file path=word/numbering.xml><?xml version="1.0" encoding="utf-8"?>
-<w:numbering xmlns:wpc="http://schemas.microsoft.com/office/word/2010/wordprocessingCanvas" xmlns:cx="http://schemas.microsoft.com/office/drawing/2014/chartex" xmlns:cx1="http://schemas.microsoft.com/office/drawing/2015/9/8/chartex" xmlns:cx2="http://schemas.microsoft.com/office/drawing/2015/10/21/chartex" xmlns:cx3="http://schemas.microsoft.com/office/drawing/2016/5/9/chartex" xmlns:cx4="http://schemas.microsoft.com/office/drawing/2016/5/10/chartex" xmlns:cx5="http://schemas.microsoft.com/office/drawing/2016/5/11/chartex" xmlns:cx6="http://schemas.microsoft.com/office/drawing/2016/5/12/chartex" xmlns:cx7="http://schemas.microsoft.com/office/drawing/2016/5/13/chartex" xmlns:cx8="http://schemas.microsoft.com/office/drawing/2016/5/14/chartex" xmlns:mc="http://schemas.openxmlformats.org/markup-compatibility/2006" xmlns:aink="http://schemas.microsoft.com/office/drawing/2016/ink" xmlns:am3d="http://schemas.microsoft.com/office/drawing/2017/model3d" xmlns:o="urn:schemas-microsoft-com:office:office" xmlns:r="http://schemas.openxmlformats.org/officeDocument/2006/relationships" xmlns:m="http://schemas.openxmlformats.org/officeDocument/2006/math" xmlns:v="urn:schemas-microsoft-com:vml" xmlns:wp14="http://schemas.microsoft.com/office/word/2010/wordprocessingDrawing" xmlns:wp="http://schemas.openxmlformats.org/drawingml/2006/wordprocessingDrawing" xmlns:w10="urn:schemas-microsoft-com:office:word" xmlns:w="http://schemas.openxmlformats.org/wordprocessingml/2006/main" xmlns:w14="http://schemas.microsoft.com/office/word/2010/wordml" xmlns:w15="http://schemas.microsoft.com/office/word/2012/wordml" xmlns:w16cex="http://schemas.microsoft.com/office/word/2018/wordml/cex" xmlns:w16cid="http://schemas.microsoft.com/office/word/2016/wordml/cid" xmlns:w16="http://schemas.microsoft.com/office/word/2018/wordml" xmlns:w16sdtdh="http://schemas.microsoft.com/office/word/2020/wordml/sdtdatahash" xmlns:w16se="http://schemas.microsoft.com/office/word/2015/wordml/symex" xmlns:wpg="http://schemas.microsoft.com/office/word/2010/wordprocessingGroup" xmlns:wpi="http://schemas.microsoft.com/office/word/2010/wordprocessingInk" xmlns:wne="http://schemas.microsoft.com/office/word/2006/wordml" xmlns:wps="http://schemas.microsoft.com/office/word/2010/wordprocessingShape" mc:Ignorable="w14 w15 w16se w16cid w16 w16cex w16sdtdh wp14">
+<w:numbering xmlns:wpc="http://schemas.microsoft.com/office/word/2010/wordprocessingCanvas" xmlns:cx="http://schemas.microsoft.com/office/drawing/2014/chartex" xmlns:cx1="http://schemas.microsoft.com/office/drawing/2015/9/8/chartex" xmlns:cx2="http://schemas.microsoft.com/office/drawing/2015/10/21/chartex" xmlns:cx3="http://schemas.microsoft.com/office/drawing/2016/5/9/chartex" xmlns:cx4="http://schemas.microsoft.com/office/drawing/2016/5/10/chartex" xmlns:cx5="http://schemas.microsoft.com/office/drawing/2016/5/11/chartex" xmlns:cx6="http://schemas.microsoft.com/office/drawing/2016/5/12/chartex" xmlns:cx7="http://schemas.microsoft.com/office/drawing/2016/5/13/chartex" xmlns:cx8="http://schemas.microsoft.com/office/drawing/2016/5/14/chartex" xmlns:mc="http://schemas.openxmlformats.org/markup-compatibility/2006" xmlns:aink="http://schemas.microsoft.com/office/drawing/2016/ink" xmlns:am3d="http://schemas.microsoft.com/office/drawing/2017/model3d" xmlns:o="urn:schemas-microsoft-com:office:office" xmlns:oel="http://schemas.microsoft.com/office/2019/extlst" xmlns:r="http://schemas.openxmlformats.org/officeDocument/2006/relationships" xmlns:m="http://schemas.openxmlformats.org/officeDocument/2006/math" xmlns:v="urn:schemas-microsoft-com:vml" xmlns:wp14="http://schemas.microsoft.com/office/word/2010/wordprocessingDrawing" xmlns:wp="http://schemas.openxmlformats.org/drawingml/2006/wordprocessingDrawing" xmlns:w10="urn:schemas-microsoft-com:office:word" xmlns:w="http://schemas.openxmlformats.org/wordprocessingml/2006/main" xmlns:w14="http://schemas.microsoft.com/office/word/2010/wordml" xmlns:w15="http://schemas.microsoft.com/office/word/2012/wordml" xmlns:w16cex="http://schemas.microsoft.com/office/word/2018/wordml/cex" xmlns:w16cid="http://schemas.microsoft.com/office/word/2016/wordml/cid" xmlns:w16="http://schemas.microsoft.com/office/word/2018/wordml" xmlns:w16du="http://schemas.microsoft.com/office/word/2023/wordml/word16du" xmlns:w16sdtdh="http://schemas.microsoft.com/office/word/2020/wordml/sdtdatahash" xmlns:w16sdtfl="http://schemas.microsoft.com/office/word/2024/wordml/sdtformatlock" xmlns:w16se="http://schemas.microsoft.com/office/word/2015/wordml/symex" xmlns:wpg="http://schemas.microsoft.com/office/word/2010/wordprocessingGroup" xmlns:wpi="http://schemas.microsoft.com/office/word/2010/wordprocessingInk" xmlns:wne="http://schemas.microsoft.com/office/word/2006/wordml" xmlns:wps="http://schemas.microsoft.com/office/word/2010/wordprocessingShape" mc:Ignorable="w14 w15 w16se w16cid w16 w16cex w16sdtdh w16sdtfl w16du wp14">
   <w:abstractNum w:abstractNumId="0" w15:restartNumberingAfterBreak="0">
     <w:nsid w:val="06C1515B"/>
     <w:multiLevelType w:val="multilevel"/>
@@ -1670,20 +2150,20 @@
       </w:pPr>
     </w:lvl>
   </w:abstractNum>
-  <w:num w:numId="1">
+  <w:num w:numId="1" w16cid:durableId="2101756614">
     <w:abstractNumId w:val="1"/>
   </w:num>
-  <w:num w:numId="2">
+  <w:num w:numId="2" w16cid:durableId="1241139555">
     <w:abstractNumId w:val="0"/>
   </w:num>
-  <w:num w:numId="3">
+  <w:num w:numId="3" w16cid:durableId="827356537">
     <w:abstractNumId w:val="2"/>
   </w:num>
 </w:numbering>
 </file>
 
 <file path=word/styles.xml><?xml version="1.0" encoding="utf-8"?>
-<w:styles xmlns:mc="http://schemas.openxmlformats.org/markup-compatibility/2006" xmlns:r="http://schemas.openxmlformats.org/officeDocument/2006/relationships" xmlns:w="http://schemas.openxmlformats.org/wordprocessingml/2006/main" xmlns:w14="http://schemas.microsoft.com/office/word/2010/wordml" xmlns:w15="http://schemas.microsoft.com/office/word/2012/wordml" xmlns:w16cex="http://schemas.microsoft.com/office/word/2018/wordml/cex" xmlns:w16cid="http://schemas.microsoft.com/office/word/2016/wordml/cid" xmlns:w16="http://schemas.microsoft.com/office/word/2018/wordml" xmlns:w16sdtdh="http://schemas.microsoft.com/office/word/2020/wordml/sdtdatahash" xmlns:w16se="http://schemas.microsoft.com/office/word/2015/wordml/symex" mc:Ignorable="w14 w15 w16se w16cid w16 w16cex w16sdtdh">
+<w:styles xmlns:mc="http://schemas.openxmlformats.org/markup-compatibility/2006" xmlns:r="http://schemas.openxmlformats.org/officeDocument/2006/relationships" xmlns:w="http://schemas.openxmlformats.org/wordprocessingml/2006/main" xmlns:w14="http://schemas.microsoft.com/office/word/2010/wordml" xmlns:w15="http://schemas.microsoft.com/office/word/2012/wordml" xmlns:w16cex="http://schemas.microsoft.com/office/word/2018/wordml/cex" xmlns:w16cid="http://schemas.microsoft.com/office/word/2016/wordml/cid" xmlns:w16="http://schemas.microsoft.com/office/word/2018/wordml" xmlns:w16du="http://schemas.microsoft.com/office/word/2023/wordml/word16du" xmlns:w16sdtdh="http://schemas.microsoft.com/office/word/2020/wordml/sdtdatahash" xmlns:w16sdtfl="http://schemas.microsoft.com/office/word/2024/wordml/sdtformatlock" xmlns:w16se="http://schemas.microsoft.com/office/word/2015/wordml/symex" mc:Ignorable="w14 w15 w16se w16cid w16 w16cex w16sdtdh w16sdtfl w16du">
   <w:docDefaults>
     <w:rPrDefault>
       <w:rPr>

</xml_diff>